<commit_message>
inicio de cambio en pruebas
</commit_message>
<xml_diff>
--- a/anexos/Especificación de Requerimientos.docx
+++ b/anexos/Especificación de Requerimientos.docx
@@ -1349,7 +1349,13 @@
     <w:sdt>
       <w:sdtPr>
         <w:rPr>
-          <w:lang w:val="es-ES"/>
+          <w:rFonts w:ascii="Arial" w:eastAsia="Times New Roman" w:hAnsi="Arial" w:cs="Times New Roman"/>
+          <w:b w:val="0"/>
+          <w:bCs w:val="0"/>
+          <w:color w:val="auto"/>
+          <w:sz w:val="20"/>
+          <w:szCs w:val="24"/>
+          <w:lang w:val="es-ES" w:eastAsia="en-US"/>
         </w:rPr>
         <w:id w:val="205074776"/>
         <w:docPartObj>
@@ -1357,15 +1363,7 @@
           <w:docPartUnique/>
         </w:docPartObj>
       </w:sdtPr>
-      <w:sdtEndPr>
-        <w:rPr>
-          <w:rFonts w:ascii="Arial" w:eastAsia="Times New Roman" w:hAnsi="Arial" w:cs="Times New Roman"/>
-          <w:color w:val="auto"/>
-          <w:sz w:val="20"/>
-          <w:szCs w:val="24"/>
-          <w:lang w:eastAsia="en-US"/>
-        </w:rPr>
-      </w:sdtEndPr>
+      <w:sdtEndPr/>
       <w:sdtContent>
         <w:p>
           <w:pPr>
@@ -3550,19 +3548,8 @@
           <w:szCs w:val="22"/>
           <w:lang w:val="es-ES_tradnl"/>
         </w:rPr>
-        <w:t xml:space="preserve"> específicamente </w:t>
-      </w:r>
-      <w:proofErr w:type="spellStart"/>
-      <w:r>
-        <w:rPr>
-          <w:rFonts w:ascii="Bookman Old Style" w:hAnsi="Bookman Old Style"/>
-          <w:sz w:val="22"/>
-          <w:szCs w:val="22"/>
-          <w:lang w:val="es-ES_tradnl"/>
-        </w:rPr>
-        <w:t>DBpedia</w:t>
-      </w:r>
-      <w:proofErr w:type="spellEnd"/>
+        <w:t xml:space="preserve"> específicamente DBpedia</w:t>
+      </w:r>
       <w:r>
         <w:rPr>
           <w:rFonts w:ascii="Bookman Old Style" w:hAnsi="Bookman Old Style"/>
@@ -3694,7 +3681,6 @@
         </w:rPr>
         <w:t xml:space="preserve"> de </w:t>
       </w:r>
-      <w:proofErr w:type="spellStart"/>
       <w:r>
         <w:rPr>
           <w:rFonts w:ascii="Bookman Old Style" w:hAnsi="Bookman Old Style"/>
@@ -3711,17 +3697,7 @@
           <w:szCs w:val="22"/>
           <w:lang w:val="es-ES_tradnl"/>
         </w:rPr>
-        <w:t>Bpedia</w:t>
-      </w:r>
-      <w:proofErr w:type="spellEnd"/>
-      <w:r>
-        <w:rPr>
-          <w:rFonts w:ascii="Bookman Old Style" w:hAnsi="Bookman Old Style"/>
-          <w:sz w:val="22"/>
-          <w:szCs w:val="22"/>
-          <w:lang w:val="es-ES_tradnl"/>
-        </w:rPr>
-        <w:t xml:space="preserve"> pueden demorar</w:t>
+        <w:t>Bpedia pueden demorar</w:t>
       </w:r>
       <w:r>
         <w:rPr>
@@ -4002,27 +3978,7 @@
           <w:szCs w:val="22"/>
           <w:lang w:val="es-ES_tradnl"/>
         </w:rPr>
-        <w:t xml:space="preserve">determinar el significado usado, para luego ser enlazado a </w:t>
-      </w:r>
-      <w:proofErr w:type="spellStart"/>
-      <w:r>
-        <w:rPr>
-          <w:rFonts w:ascii="Bookman Old Style" w:hAnsi="Bookman Old Style"/>
-          <w:sz w:val="22"/>
-          <w:szCs w:val="22"/>
-          <w:lang w:val="es-ES_tradnl"/>
-        </w:rPr>
-        <w:t>DBpedia</w:t>
-      </w:r>
-      <w:proofErr w:type="spellEnd"/>
-      <w:r>
-        <w:rPr>
-          <w:rFonts w:ascii="Bookman Old Style" w:hAnsi="Bookman Old Style"/>
-          <w:sz w:val="22"/>
-          <w:szCs w:val="22"/>
-          <w:lang w:val="es-ES_tradnl"/>
-        </w:rPr>
-        <w:t xml:space="preserve"> (LOD Cloud) si en caso existiera un recurso al cual referencie.</w:t>
+        <w:t>determinar el significado usado, para luego ser enlazado a DBpedia (LOD Cloud) si en caso existiera un recurso al cual referencie.</w:t>
       </w:r>
     </w:p>
     <w:p>
@@ -4789,19 +4745,8 @@
           <w:szCs w:val="22"/>
           <w:lang w:val="es-ES_tradnl"/>
         </w:rPr>
-        <w:t xml:space="preserve"> de </w:t>
-      </w:r>
-      <w:proofErr w:type="spellStart"/>
-      <w:r>
-        <w:rPr>
-          <w:rFonts w:ascii="Bookman Old Style" w:hAnsi="Bookman Old Style"/>
-          <w:sz w:val="22"/>
-          <w:szCs w:val="22"/>
-          <w:lang w:val="es-ES_tradnl"/>
-        </w:rPr>
-        <w:t>DBpedia</w:t>
-      </w:r>
-      <w:proofErr w:type="spellEnd"/>
+        <w:t xml:space="preserve"> de DBpedia</w:t>
+      </w:r>
       <w:r>
         <w:rPr>
           <w:rFonts w:ascii="Bookman Old Style" w:hAnsi="Bookman Old Style"/>
@@ -5281,27 +5226,7 @@
           <w:szCs w:val="22"/>
           <w:lang w:val="es-ES_tradnl"/>
         </w:rPr>
-        <w:t xml:space="preserve"> de </w:t>
-      </w:r>
-      <w:proofErr w:type="spellStart"/>
-      <w:r>
-        <w:rPr>
-          <w:rFonts w:ascii="Bookman Old Style" w:hAnsi="Bookman Old Style"/>
-          <w:sz w:val="22"/>
-          <w:szCs w:val="22"/>
-          <w:lang w:val="es-ES_tradnl"/>
-        </w:rPr>
-        <w:t>DBpedia</w:t>
-      </w:r>
-      <w:proofErr w:type="spellEnd"/>
-      <w:r>
-        <w:rPr>
-          <w:rFonts w:ascii="Bookman Old Style" w:hAnsi="Bookman Old Style"/>
-          <w:sz w:val="22"/>
-          <w:szCs w:val="22"/>
-          <w:lang w:val="es-ES_tradnl"/>
-        </w:rPr>
-        <w:t>, esto significa que pueden existir recursos en otro</w:t>
+        <w:t xml:space="preserve"> de DBpedia, esto significa que pueden existir recursos en otro</w:t>
       </w:r>
       <w:r>
         <w:rPr>
@@ -5335,27 +5260,7 @@
           <w:szCs w:val="22"/>
           <w:lang w:val="es-ES_tradnl"/>
         </w:rPr>
-        <w:t xml:space="preserve">De no existir el término extraído en </w:t>
-      </w:r>
-      <w:proofErr w:type="spellStart"/>
-      <w:r>
-        <w:rPr>
-          <w:rFonts w:ascii="Bookman Old Style" w:hAnsi="Bookman Old Style"/>
-          <w:sz w:val="22"/>
-          <w:szCs w:val="22"/>
-          <w:lang w:val="es-ES_tradnl"/>
-        </w:rPr>
-        <w:t>DBpedia</w:t>
-      </w:r>
-      <w:proofErr w:type="spellEnd"/>
-      <w:r>
-        <w:rPr>
-          <w:rFonts w:ascii="Bookman Old Style" w:hAnsi="Bookman Old Style"/>
-          <w:sz w:val="22"/>
-          <w:szCs w:val="22"/>
-          <w:lang w:val="es-ES_tradnl"/>
-        </w:rPr>
-        <w:t>, no podrá ser enlazado.</w:t>
+        <w:t>De no existir el término extraído en DBpedia, no podrá ser enlazado.</w:t>
       </w:r>
     </w:p>
     <w:p>
@@ -5380,27 +5285,7 @@
           <w:szCs w:val="22"/>
           <w:lang w:val="es-ES_tradnl"/>
         </w:rPr>
-        <w:t xml:space="preserve">La desambiguación de un “término” extraído de una publicación se realizara en base a los recursos disponibles en la </w:t>
-      </w:r>
-      <w:proofErr w:type="spellStart"/>
-      <w:r>
-        <w:rPr>
-          <w:rFonts w:ascii="Bookman Old Style" w:hAnsi="Bookman Old Style"/>
-          <w:sz w:val="22"/>
-          <w:szCs w:val="22"/>
-          <w:lang w:val="es-ES_tradnl"/>
-        </w:rPr>
-        <w:t>DBpedia</w:t>
-      </w:r>
-      <w:proofErr w:type="spellEnd"/>
-      <w:r>
-        <w:rPr>
-          <w:rFonts w:ascii="Bookman Old Style" w:hAnsi="Bookman Old Style"/>
-          <w:sz w:val="22"/>
-          <w:szCs w:val="22"/>
-          <w:lang w:val="es-ES_tradnl"/>
-        </w:rPr>
-        <w:t xml:space="preserve"> que son nombrado mediante este “termino”.</w:t>
+        <w:t>La desambiguación de un “término” extraído de una publicación se realizara en base a los recursos disponibles en la DBpedia que son nombrado mediante este “termino”.</w:t>
       </w:r>
     </w:p>
     <w:p>
@@ -5516,27 +5401,7 @@
           <w:szCs w:val="22"/>
           <w:lang w:val="es-ES_tradnl"/>
         </w:rPr>
-        <w:t xml:space="preserve">Posibles errores el en enlace de a </w:t>
-      </w:r>
-      <w:proofErr w:type="spellStart"/>
-      <w:r>
-        <w:rPr>
-          <w:rFonts w:ascii="Bookman Old Style" w:hAnsi="Bookman Old Style"/>
-          <w:sz w:val="22"/>
-          <w:szCs w:val="22"/>
-          <w:lang w:val="es-ES_tradnl"/>
-        </w:rPr>
-        <w:t>DBpedia</w:t>
-      </w:r>
-      <w:proofErr w:type="spellEnd"/>
-      <w:r>
-        <w:rPr>
-          <w:rFonts w:ascii="Bookman Old Style" w:hAnsi="Bookman Old Style"/>
-          <w:sz w:val="22"/>
-          <w:szCs w:val="22"/>
-          <w:lang w:val="es-ES_tradnl"/>
-        </w:rPr>
-        <w:t xml:space="preserve"> producto de no existir recurso o error de desambiguación.</w:t>
+        <w:t>Posibles errores el en enlace de a DBpedia producto de no existir recurso o error de desambiguación.</w:t>
       </w:r>
     </w:p>
     <w:p>
@@ -6022,7 +5887,6 @@
           <w:lang w:val="es-ES_tradnl"/>
         </w:rPr>
       </w:pPr>
-      <w:proofErr w:type="spellStart"/>
       <w:r>
         <w:rPr>
           <w:rFonts w:ascii="Bookman Old Style" w:hAnsi="Bookman Old Style"/>
@@ -6032,7 +5896,6 @@
         </w:rPr>
         <w:t>Tokenización</w:t>
       </w:r>
-      <w:proofErr w:type="spellEnd"/>
       <w:r>
         <w:rPr>
           <w:rFonts w:ascii="Bookman Old Style" w:hAnsi="Bookman Old Style"/>
@@ -6079,34 +5942,14 @@
           <w:lang w:val="es-ES_tradnl"/>
         </w:rPr>
       </w:pPr>
-      <w:proofErr w:type="spellStart"/>
-      <w:r>
-        <w:rPr>
-          <w:rFonts w:ascii="Bookman Old Style" w:hAnsi="Bookman Old Style"/>
-          <w:sz w:val="22"/>
-          <w:szCs w:val="22"/>
-          <w:lang w:val="es-ES_tradnl"/>
-        </w:rPr>
-        <w:t>Tokenización</w:t>
-      </w:r>
-      <w:proofErr w:type="spellEnd"/>
-      <w:r>
-        <w:rPr>
-          <w:rFonts w:ascii="Bookman Old Style" w:hAnsi="Bookman Old Style"/>
-          <w:sz w:val="22"/>
-          <w:szCs w:val="22"/>
-          <w:lang w:val="es-ES_tradnl"/>
-        </w:rPr>
-        <w:t xml:space="preserve"> </w:t>
-      </w:r>
-      <w:r>
-        <w:rPr>
-          <w:rFonts w:ascii="Bookman Old Style" w:hAnsi="Bookman Old Style"/>
-          <w:sz w:val="22"/>
-          <w:szCs w:val="22"/>
-          <w:lang w:val="es-ES_tradnl"/>
-        </w:rPr>
-        <w:t>de las sentencias en palabras.</w:t>
+      <w:r>
+        <w:rPr>
+          <w:rFonts w:ascii="Bookman Old Style" w:hAnsi="Bookman Old Style"/>
+          <w:sz w:val="22"/>
+          <w:szCs w:val="22"/>
+          <w:lang w:val="es-ES_tradnl"/>
+        </w:rPr>
+        <w:t>Tokenización de las sentencias en palabras.</w:t>
       </w:r>
     </w:p>
     <w:p>
@@ -6293,10 +6136,10 @@
           <w:lang w:val="es-ES_tradnl"/>
         </w:rPr>
       </w:pPr>
-      <w:bookmarkStart w:id="108" w:name="_Toc358799207"/>
-      <w:bookmarkStart w:id="109" w:name="_Toc358487586"/>
-      <w:bookmarkStart w:id="110" w:name="_Toc399771655"/>
-      <w:bookmarkStart w:id="111" w:name="_Toc399771656"/>
+      <w:bookmarkStart w:id="108" w:name="_Toc399771656"/>
+      <w:bookmarkStart w:id="109" w:name="_Toc399771655"/>
+      <w:bookmarkStart w:id="110" w:name="_Toc358487586"/>
+      <w:bookmarkStart w:id="111" w:name="_Toc358799207"/>
       <w:r>
         <w:rPr>
           <w:rFonts w:ascii="Bookman Old Style" w:hAnsi="Bookman Old Style"/>
@@ -6318,7 +6161,7 @@
         </w:rPr>
         <w:t xml:space="preserve"> </w:t>
       </w:r>
-      <w:bookmarkEnd w:id="111"/>
+      <w:bookmarkEnd w:id="108"/>
       <w:r>
         <w:rPr>
           <w:rFonts w:ascii="Bookman Old Style" w:hAnsi="Bookman Old Style"/>
@@ -6533,27 +6376,7 @@
           <w:szCs w:val="22"/>
           <w:lang w:val="es-ES_tradnl"/>
         </w:rPr>
-        <w:t xml:space="preserve">Consultar a </w:t>
-      </w:r>
-      <w:proofErr w:type="spellStart"/>
-      <w:r>
-        <w:rPr>
-          <w:rFonts w:ascii="Bookman Old Style" w:hAnsi="Bookman Old Style"/>
-          <w:sz w:val="22"/>
-          <w:szCs w:val="22"/>
-          <w:lang w:val="es-ES_tradnl"/>
-        </w:rPr>
-        <w:t>DBpedia</w:t>
-      </w:r>
-      <w:proofErr w:type="spellEnd"/>
-      <w:r>
-        <w:rPr>
-          <w:rFonts w:ascii="Bookman Old Style" w:hAnsi="Bookman Old Style"/>
-          <w:sz w:val="22"/>
-          <w:szCs w:val="22"/>
-          <w:lang w:val="es-ES_tradnl"/>
-        </w:rPr>
-        <w:t xml:space="preserve"> por </w:t>
+        <w:t xml:space="preserve">Consultar a DBpedia por </w:t>
       </w:r>
       <w:r>
         <w:rPr>
@@ -6632,27 +6455,7 @@
           <w:szCs w:val="22"/>
           <w:lang w:val="es-ES_tradnl"/>
         </w:rPr>
-        <w:t xml:space="preserve">JSON estructurado con los enlaces de los recursos de </w:t>
-      </w:r>
-      <w:proofErr w:type="spellStart"/>
-      <w:r>
-        <w:rPr>
-          <w:rFonts w:ascii="Bookman Old Style" w:hAnsi="Bookman Old Style"/>
-          <w:sz w:val="22"/>
-          <w:szCs w:val="22"/>
-          <w:lang w:val="es-ES_tradnl"/>
-        </w:rPr>
-        <w:t>DBpedia</w:t>
-      </w:r>
-      <w:proofErr w:type="spellEnd"/>
-      <w:r>
-        <w:rPr>
-          <w:rFonts w:ascii="Bookman Old Style" w:hAnsi="Bookman Old Style"/>
-          <w:sz w:val="22"/>
-          <w:szCs w:val="22"/>
-          <w:lang w:val="es-ES_tradnl"/>
-        </w:rPr>
-        <w:t>.</w:t>
+        <w:t>JSON estructurado con los enlaces de los recursos de DBpedia.</w:t>
       </w:r>
     </w:p>
     <w:p>
@@ -6677,7 +6480,7 @@
         <w:lastRenderedPageBreak/>
         <w:t xml:space="preserve">REQ002 </w:t>
       </w:r>
-      <w:bookmarkEnd w:id="110"/>
+      <w:bookmarkEnd w:id="109"/>
       <w:r>
         <w:rPr>
           <w:rFonts w:ascii="Bookman Old Style" w:hAnsi="Bookman Old Style"/>
@@ -7009,7 +6812,7 @@
         </w:rPr>
       </w:pPr>
       <w:bookmarkStart w:id="112" w:name="_Toc399771657"/>
-      <w:bookmarkEnd w:id="109"/>
+      <w:bookmarkEnd w:id="110"/>
       <w:r>
         <w:rPr>
           <w:rFonts w:ascii="Bookman Old Style" w:hAnsi="Bookman Old Style"/>
@@ -7086,25 +6889,7 @@
           <w:szCs w:val="22"/>
           <w:lang w:val="es-ES_tradnl"/>
         </w:rPr>
-        <w:t xml:space="preserve">Para que los procesos relevantes dentro del sistema </w:t>
-      </w:r>
-      <w:r>
-        <w:rPr>
-          <w:rFonts w:ascii="Bookman Old Style" w:hAnsi="Bookman Old Style"/>
-          <w:sz w:val="22"/>
-          <w:szCs w:val="22"/>
-          <w:lang w:val="es-ES_tradnl"/>
-        </w:rPr>
-        <w:t>puedan</w:t>
-      </w:r>
-      <w:r>
-        <w:rPr>
-          <w:rFonts w:ascii="Bookman Old Style" w:hAnsi="Bookman Old Style"/>
-          <w:sz w:val="22"/>
-          <w:szCs w:val="22"/>
-          <w:lang w:val="es-ES_tradnl"/>
-        </w:rPr>
-        <w:t xml:space="preserve"> ser reutilizados se levantaran servicios individuales</w:t>
+        <w:t>Para que los procesos relevantes dentro del sistema puedan ser reutilizados se levantaran servicios individuales</w:t>
       </w:r>
       <w:r>
         <w:rPr>
@@ -7530,7 +7315,7 @@
         </w:rPr>
         <w:t xml:space="preserve">5 </w:t>
       </w:r>
-      <w:bookmarkEnd w:id="108"/>
+      <w:bookmarkEnd w:id="111"/>
       <w:bookmarkEnd w:id="113"/>
       <w:r>
         <w:rPr>
@@ -7922,355 +7707,8 @@
         </w:rPr>
         <w:t>Resultado gráfico de servicios invocados.</w:t>
       </w:r>
-    </w:p>
-    <w:p>
-      <w:pPr>
-        <w:pStyle w:val="Ttulo2"/>
-        <w:tabs>
-          <w:tab w:val="clear" w:pos="720"/>
-          <w:tab w:val="num" w:pos="1170"/>
-        </w:tabs>
-        <w:ind w:left="1170" w:hanging="720"/>
-        <w:rPr>
-          <w:rFonts w:ascii="Bookman Old Style" w:hAnsi="Bookman Old Style"/>
-          <w:lang w:val="es-ES_tradnl"/>
-        </w:rPr>
-      </w:pPr>
-      <w:bookmarkStart w:id="114" w:name="_Toc358799208"/>
-      <w:bookmarkStart w:id="115" w:name="_Toc399771659"/>
-      <w:r>
-        <w:rPr>
-          <w:rFonts w:ascii="Bookman Old Style" w:hAnsi="Bookman Old Style"/>
-          <w:lang w:val="es-ES_tradnl"/>
-        </w:rPr>
-        <w:t>REQ00</w:t>
-      </w:r>
-      <w:r>
-        <w:rPr>
-          <w:rFonts w:ascii="Bookman Old Style" w:hAnsi="Bookman Old Style"/>
-          <w:lang w:val="es-ES_tradnl"/>
-        </w:rPr>
-        <w:t>6 Colocar triángulos en la Pizza Matemática</w:t>
-      </w:r>
+      <w:bookmarkStart w:id="114" w:name="_GoBack"/>
       <w:bookmarkEnd w:id="114"/>
-      <w:bookmarkEnd w:id="115"/>
-      <w:r>
-        <w:rPr>
-          <w:rFonts w:ascii="Bookman Old Style" w:hAnsi="Bookman Old Style"/>
-          <w:lang w:val="es-ES_tradnl"/>
-        </w:rPr>
-        <w:t xml:space="preserve"> </w:t>
-      </w:r>
-    </w:p>
-    <w:p>
-      <w:pPr>
-        <w:pStyle w:val="NormalInd"/>
-        <w:ind w:left="1134"/>
-        <w:rPr>
-          <w:rFonts w:ascii="Bookman Old Style" w:hAnsi="Bookman Old Style"/>
-          <w:b/>
-          <w:sz w:val="22"/>
-          <w:szCs w:val="22"/>
-          <w:lang w:val="es-ES_tradnl"/>
-        </w:rPr>
-      </w:pPr>
-    </w:p>
-    <w:p>
-      <w:pPr>
-        <w:pStyle w:val="NormalInd"/>
-        <w:ind w:left="1134"/>
-        <w:rPr>
-          <w:rFonts w:ascii="Bookman Old Style" w:hAnsi="Bookman Old Style"/>
-          <w:b/>
-          <w:sz w:val="22"/>
-          <w:szCs w:val="22"/>
-          <w:lang w:val="es-ES_tradnl"/>
-        </w:rPr>
-      </w:pPr>
-      <w:r>
-        <w:rPr>
-          <w:rFonts w:ascii="Bookman Old Style" w:hAnsi="Bookman Old Style"/>
-          <w:b/>
-          <w:sz w:val="22"/>
-          <w:szCs w:val="22"/>
-          <w:lang w:val="es-ES_tradnl"/>
-        </w:rPr>
-        <w:t xml:space="preserve">Descripción </w:t>
-      </w:r>
-    </w:p>
-    <w:p>
-      <w:pPr>
-        <w:pStyle w:val="NormalInd"/>
-        <w:ind w:left="1134"/>
-        <w:rPr>
-          <w:rFonts w:ascii="Bookman Old Style" w:hAnsi="Bookman Old Style"/>
-          <w:sz w:val="22"/>
-          <w:szCs w:val="22"/>
-          <w:lang w:val="es-ES_tradnl"/>
-        </w:rPr>
-      </w:pPr>
-      <w:r>
-        <w:rPr>
-          <w:rFonts w:ascii="Bookman Old Style" w:hAnsi="Bookman Old Style"/>
-          <w:sz w:val="22"/>
-          <w:szCs w:val="22"/>
-          <w:lang w:val="es-ES_tradnl"/>
-        </w:rPr>
-        <w:t>El jugador podrá arrastrar los triángulos con los números hacia la Pizza Matemática.</w:t>
-      </w:r>
-    </w:p>
-    <w:p>
-      <w:pPr>
-        <w:pStyle w:val="NormalInd"/>
-        <w:ind w:left="1134"/>
-        <w:rPr>
-          <w:rFonts w:ascii="Bookman Old Style" w:hAnsi="Bookman Old Style"/>
-          <w:b/>
-          <w:sz w:val="22"/>
-          <w:szCs w:val="22"/>
-          <w:lang w:val="es-ES_tradnl"/>
-        </w:rPr>
-      </w:pPr>
-    </w:p>
-    <w:p>
-      <w:pPr>
-        <w:pStyle w:val="NormalInd"/>
-        <w:ind w:left="1134"/>
-        <w:rPr>
-          <w:rFonts w:ascii="Bookman Old Style" w:hAnsi="Bookman Old Style"/>
-          <w:b/>
-          <w:sz w:val="22"/>
-          <w:szCs w:val="22"/>
-          <w:lang w:val="es-ES_tradnl"/>
-        </w:rPr>
-      </w:pPr>
-      <w:r>
-        <w:rPr>
-          <w:rFonts w:ascii="Bookman Old Style" w:hAnsi="Bookman Old Style"/>
-          <w:b/>
-          <w:sz w:val="22"/>
-          <w:szCs w:val="22"/>
-          <w:lang w:val="es-ES_tradnl"/>
-        </w:rPr>
-        <w:t>Entrada</w:t>
-      </w:r>
-    </w:p>
-    <w:p>
-      <w:pPr>
-        <w:pStyle w:val="NormalInd"/>
-        <w:ind w:left="1134"/>
-        <w:rPr>
-          <w:rFonts w:ascii="Bookman Old Style" w:hAnsi="Bookman Old Style"/>
-          <w:b/>
-          <w:sz w:val="22"/>
-          <w:szCs w:val="22"/>
-          <w:lang w:val="es-ES_tradnl"/>
-        </w:rPr>
-      </w:pPr>
-    </w:p>
-    <w:p>
-      <w:pPr>
-        <w:pStyle w:val="NormalInd"/>
-        <w:numPr>
-          <w:ilvl w:val="0"/>
-          <w:numId w:val="10"/>
-        </w:numPr>
-        <w:rPr>
-          <w:rFonts w:ascii="Bookman Old Style" w:hAnsi="Bookman Old Style"/>
-          <w:sz w:val="22"/>
-          <w:szCs w:val="22"/>
-          <w:lang w:val="es-ES_tradnl"/>
-        </w:rPr>
-      </w:pPr>
-      <w:r>
-        <w:rPr>
-          <w:rFonts w:ascii="Bookman Old Style" w:hAnsi="Bookman Old Style"/>
-          <w:sz w:val="22"/>
-          <w:szCs w:val="22"/>
-          <w:lang w:val="es-ES_tradnl"/>
-        </w:rPr>
-        <w:t>Seleccionar la ficha o triangulo con el número correcto para completar la operación matemática.</w:t>
-      </w:r>
-    </w:p>
-    <w:p>
-      <w:pPr>
-        <w:pStyle w:val="NormalInd"/>
-        <w:ind w:left="1134"/>
-        <w:rPr>
-          <w:rFonts w:ascii="Bookman Old Style" w:hAnsi="Bookman Old Style"/>
-          <w:b/>
-          <w:sz w:val="22"/>
-          <w:szCs w:val="22"/>
-          <w:lang w:val="es-ES_tradnl"/>
-        </w:rPr>
-      </w:pPr>
-    </w:p>
-    <w:p>
-      <w:pPr>
-        <w:pStyle w:val="NormalInd"/>
-        <w:ind w:left="1134"/>
-        <w:rPr>
-          <w:rFonts w:ascii="Bookman Old Style" w:hAnsi="Bookman Old Style"/>
-          <w:b/>
-          <w:sz w:val="22"/>
-          <w:szCs w:val="22"/>
-          <w:lang w:val="es-ES_tradnl"/>
-        </w:rPr>
-      </w:pPr>
-      <w:r>
-        <w:rPr>
-          <w:rFonts w:ascii="Bookman Old Style" w:hAnsi="Bookman Old Style"/>
-          <w:b/>
-          <w:sz w:val="22"/>
-          <w:szCs w:val="22"/>
-          <w:lang w:val="es-ES_tradnl"/>
-        </w:rPr>
-        <w:t>Proceso</w:t>
-      </w:r>
-    </w:p>
-    <w:p>
-      <w:pPr>
-        <w:spacing w:line="276" w:lineRule="auto"/>
-        <w:ind w:left="1124"/>
-        <w:jc w:val="left"/>
-        <w:rPr>
-          <w:rFonts w:ascii="Bookman Old Style" w:hAnsi="Bookman Old Style"/>
-          <w:sz w:val="22"/>
-          <w:szCs w:val="22"/>
-          <w:lang w:val="es-ES_tradnl"/>
-        </w:rPr>
-      </w:pPr>
-    </w:p>
-    <w:p>
-      <w:pPr>
-        <w:numPr>
-          <w:ilvl w:val="0"/>
-          <w:numId w:val="16"/>
-        </w:numPr>
-        <w:spacing w:line="276" w:lineRule="auto"/>
-        <w:rPr>
-          <w:rFonts w:ascii="Bookman Old Style" w:hAnsi="Bookman Old Style"/>
-          <w:sz w:val="22"/>
-          <w:szCs w:val="22"/>
-          <w:lang w:val="es-ES_tradnl"/>
-        </w:rPr>
-      </w:pPr>
-      <w:r>
-        <w:rPr>
-          <w:rFonts w:ascii="Bookman Old Style" w:hAnsi="Bookman Old Style"/>
-          <w:sz w:val="22"/>
-          <w:szCs w:val="22"/>
-          <w:lang w:val="es-ES_tradnl"/>
-        </w:rPr>
-        <w:t xml:space="preserve">Colocar el número </w:t>
-      </w:r>
-      <w:r>
-        <w:rPr>
-          <w:rFonts w:ascii="Bookman Old Style" w:hAnsi="Bookman Old Style"/>
-          <w:sz w:val="22"/>
-          <w:szCs w:val="22"/>
-          <w:lang w:val="es-ES_tradnl"/>
-        </w:rPr>
-        <w:t xml:space="preserve">que posee </w:t>
-      </w:r>
-      <w:r>
-        <w:rPr>
-          <w:rFonts w:ascii="Bookman Old Style" w:hAnsi="Bookman Old Style"/>
-          <w:sz w:val="22"/>
-          <w:szCs w:val="22"/>
-          <w:lang w:val="es-ES_tradnl"/>
-        </w:rPr>
-        <w:t>las fichas en la Pizza Matemática</w:t>
-      </w:r>
-      <w:r>
-        <w:rPr>
-          <w:rFonts w:ascii="Bookman Old Style" w:hAnsi="Bookman Old Style"/>
-          <w:sz w:val="22"/>
-          <w:szCs w:val="22"/>
-          <w:lang w:val="es-ES_tradnl"/>
-        </w:rPr>
-        <w:t xml:space="preserve"> para realizar la operación matemática</w:t>
-      </w:r>
-      <w:r>
-        <w:rPr>
-          <w:rFonts w:ascii="Bookman Old Style" w:hAnsi="Bookman Old Style"/>
-          <w:sz w:val="22"/>
-          <w:szCs w:val="22"/>
-          <w:lang w:val="es-ES_tradnl"/>
-        </w:rPr>
-        <w:t>.</w:t>
-      </w:r>
-    </w:p>
-    <w:p>
-      <w:pPr>
-        <w:pStyle w:val="NormalInd"/>
-        <w:ind w:left="1134"/>
-        <w:rPr>
-          <w:rFonts w:ascii="Bookman Old Style" w:hAnsi="Bookman Old Style"/>
-          <w:b/>
-          <w:sz w:val="22"/>
-          <w:szCs w:val="22"/>
-          <w:lang w:val="es-ES_tradnl"/>
-        </w:rPr>
-      </w:pPr>
-    </w:p>
-    <w:p>
-      <w:pPr>
-        <w:pStyle w:val="NormalInd"/>
-        <w:ind w:left="1134"/>
-        <w:rPr>
-          <w:rFonts w:ascii="Bookman Old Style" w:hAnsi="Bookman Old Style"/>
-          <w:b/>
-          <w:sz w:val="22"/>
-          <w:szCs w:val="22"/>
-          <w:lang w:val="es-ES_tradnl"/>
-        </w:rPr>
-      </w:pPr>
-      <w:r>
-        <w:rPr>
-          <w:rFonts w:ascii="Bookman Old Style" w:hAnsi="Bookman Old Style"/>
-          <w:b/>
-          <w:sz w:val="22"/>
-          <w:szCs w:val="22"/>
-          <w:lang w:val="es-ES_tradnl"/>
-        </w:rPr>
-        <w:t>Salida</w:t>
-      </w:r>
-    </w:p>
-    <w:p>
-      <w:pPr>
-        <w:ind w:left="1134"/>
-        <w:rPr>
-          <w:rFonts w:ascii="Times New Roman" w:hAnsi="Times New Roman"/>
-          <w:color w:val="000000"/>
-          <w:sz w:val="24"/>
-          <w:lang w:val="es-ES_tradnl" w:eastAsia="es-ES"/>
-        </w:rPr>
-      </w:pPr>
-    </w:p>
-    <w:p>
-      <w:pPr>
-        <w:pStyle w:val="NormalInd"/>
-        <w:numPr>
-          <w:ilvl w:val="0"/>
-          <w:numId w:val="8"/>
-        </w:numPr>
-        <w:rPr>
-          <w:rFonts w:ascii="Bookman Old Style" w:hAnsi="Bookman Old Style"/>
-          <w:sz w:val="22"/>
-          <w:szCs w:val="22"/>
-          <w:lang w:val="es-ES_tradnl"/>
-        </w:rPr>
-      </w:pPr>
-      <w:r>
-        <w:rPr>
-          <w:rFonts w:ascii="Bookman Old Style" w:hAnsi="Bookman Old Style"/>
-          <w:sz w:val="22"/>
-          <w:szCs w:val="22"/>
-          <w:lang w:val="es-ES_tradnl"/>
-        </w:rPr>
-        <w:t>Mensaje de voz informando el número que ingresó el jugador a la Pizza Matemática.</w:t>
-      </w:r>
     </w:p>
     <w:p>
       <w:pPr>
@@ -8348,17 +7786,11 @@
       <w:tblGrid>
         <w:gridCol w:w="4464"/>
         <w:gridCol w:w="4464"/>
-        <w:tblGridChange w:id="116">
-          <w:tblGrid>
-            <w:gridCol w:w="4464"/>
-            <w:gridCol w:w="4464"/>
-          </w:tblGrid>
-        </w:tblGridChange>
       </w:tblGrid>
       <w:tr>
         <w:trPr>
           <w:jc w:val="center"/>
-          <w:ins w:id="117" w:author="Lenovo-UTPL" w:date="2012-05-28T18:07:00Z"/>
+          <w:ins w:id="115" w:author="Lenovo-UTPL" w:date="2012-05-28T18:07:00Z"/>
         </w:trPr>
         <w:tc>
           <w:tcPr>
@@ -8370,7 +7802,7 @@
               <w:spacing w:after="200" w:line="276" w:lineRule="auto"/>
               <w:jc w:val="left"/>
               <w:rPr>
-                <w:ins w:id="118" w:author="Lenovo-UTPL" w:date="2012-05-28T18:07:00Z"/>
+                <w:ins w:id="116" w:author="Lenovo-UTPL" w:date="2012-05-28T18:07:00Z"/>
                 <w:b/>
                 <w:color w:val="000000"/>
               </w:rPr>
@@ -8393,7 +7825,7 @@
               <w:jc w:val="center"/>
               <w:textAlignment w:val="baseline"/>
               <w:rPr>
-                <w:ins w:id="119" w:author="Lenovo-UTPL" w:date="2012-05-28T18:07:00Z"/>
+                <w:ins w:id="117" w:author="Lenovo-UTPL" w:date="2012-05-28T18:07:00Z"/>
                 <w:color w:val="000000"/>
               </w:rPr>
             </w:pPr>
@@ -8407,7 +7839,7 @@
         <w:ind w:left="0"/>
         <w:rPr>
           <w:color w:val="000000"/>
-          <w:rPrChange w:id="120" w:author="Lenovo-UTPL" w:date="2012-05-28T18:06:00Z">
+          <w:rPrChange w:id="118" w:author="Lenovo-UTPL" w:date="2012-05-28T18:06:00Z">
             <w:rPr>
               <w:color w:val="000000"/>
               <w:lang w:val="en-US"/>
@@ -8431,7 +7863,7 @@
       </w:tblGrid>
       <w:tr>
         <w:trPr>
-          <w:del w:id="121" w:author="Lenovo-UTPL" w:date="2012-05-28T18:07:00Z"/>
+          <w:del w:id="119" w:author="Lenovo-UTPL" w:date="2012-05-28T18:07:00Z"/>
         </w:trPr>
         <w:tc>
           <w:tcPr>
@@ -8446,11 +7878,11 @@
               <w:pStyle w:val="NormalInd"/>
               <w:ind w:left="0"/>
               <w:rPr>
-                <w:del w:id="122" w:author="Lenovo-UTPL" w:date="2012-05-28T18:07:00Z"/>
+                <w:del w:id="120" w:author="Lenovo-UTPL" w:date="2012-05-28T18:07:00Z"/>
                 <w:color w:val="000000"/>
-                <w:rPrChange w:id="123" w:author="Lenovo-UTPL" w:date="2012-05-28T18:06:00Z">
+                <w:rPrChange w:id="121" w:author="Lenovo-UTPL" w:date="2012-05-28T18:06:00Z">
                   <w:rPr>
-                    <w:del w:id="124" w:author="Lenovo-UTPL" w:date="2012-05-28T18:07:00Z"/>
+                    <w:del w:id="122" w:author="Lenovo-UTPL" w:date="2012-05-28T18:07:00Z"/>
                     <w:color w:val="000000"/>
                     <w:lang w:val="en-US"/>
                   </w:rPr>
@@ -8463,11 +7895,11 @@
               <w:pStyle w:val="NormalInd"/>
               <w:ind w:left="0"/>
               <w:rPr>
-                <w:del w:id="125" w:author="Lenovo-UTPL" w:date="2012-05-28T18:07:00Z"/>
+                <w:del w:id="123" w:author="Lenovo-UTPL" w:date="2012-05-28T18:07:00Z"/>
                 <w:color w:val="000000"/>
-                <w:rPrChange w:id="126" w:author="Lenovo-UTPL" w:date="2012-05-28T18:06:00Z">
+                <w:rPrChange w:id="124" w:author="Lenovo-UTPL" w:date="2012-05-28T18:06:00Z">
                   <w:rPr>
-                    <w:del w:id="127" w:author="Lenovo-UTPL" w:date="2012-05-28T18:07:00Z"/>
+                    <w:del w:id="125" w:author="Lenovo-UTPL" w:date="2012-05-28T18:07:00Z"/>
                     <w:color w:val="000000"/>
                     <w:lang w:val="en-US"/>
                   </w:rPr>
@@ -8480,11 +7912,11 @@
               <w:pStyle w:val="NormalInd"/>
               <w:ind w:left="0"/>
               <w:rPr>
-                <w:del w:id="128" w:author="Lenovo-UTPL" w:date="2012-05-28T18:07:00Z"/>
+                <w:del w:id="126" w:author="Lenovo-UTPL" w:date="2012-05-28T18:07:00Z"/>
                 <w:color w:val="000000"/>
-                <w:rPrChange w:id="129" w:author="Lenovo-UTPL" w:date="2012-05-28T18:06:00Z">
+                <w:rPrChange w:id="127" w:author="Lenovo-UTPL" w:date="2012-05-28T18:06:00Z">
                   <w:rPr>
-                    <w:del w:id="130" w:author="Lenovo-UTPL" w:date="2012-05-28T18:07:00Z"/>
+                    <w:del w:id="128" w:author="Lenovo-UTPL" w:date="2012-05-28T18:07:00Z"/>
                     <w:color w:val="000000"/>
                     <w:lang w:val="en-US"/>
                   </w:rPr>
@@ -8497,11 +7929,11 @@
               <w:pStyle w:val="NormalInd"/>
               <w:ind w:left="0"/>
               <w:rPr>
-                <w:del w:id="131" w:author="Lenovo-UTPL" w:date="2012-05-28T18:07:00Z"/>
+                <w:del w:id="129" w:author="Lenovo-UTPL" w:date="2012-05-28T18:07:00Z"/>
                 <w:color w:val="000000"/>
-                <w:rPrChange w:id="132" w:author="Lenovo-UTPL" w:date="2012-05-28T18:06:00Z">
+                <w:rPrChange w:id="130" w:author="Lenovo-UTPL" w:date="2012-05-28T18:06:00Z">
                   <w:rPr>
-                    <w:del w:id="133" w:author="Lenovo-UTPL" w:date="2012-05-28T18:07:00Z"/>
+                    <w:del w:id="131" w:author="Lenovo-UTPL" w:date="2012-05-28T18:07:00Z"/>
                     <w:color w:val="000000"/>
                     <w:lang w:val="en-US"/>
                   </w:rPr>
@@ -8514,11 +7946,11 @@
               <w:pStyle w:val="NormalInd"/>
               <w:ind w:left="0"/>
               <w:rPr>
-                <w:del w:id="134" w:author="Lenovo-UTPL" w:date="2012-05-28T18:07:00Z"/>
+                <w:del w:id="132" w:author="Lenovo-UTPL" w:date="2012-05-28T18:07:00Z"/>
                 <w:color w:val="000000"/>
-                <w:rPrChange w:id="135" w:author="Lenovo-UTPL" w:date="2012-05-28T18:06:00Z">
+                <w:rPrChange w:id="133" w:author="Lenovo-UTPL" w:date="2012-05-28T18:06:00Z">
                   <w:rPr>
-                    <w:del w:id="136" w:author="Lenovo-UTPL" w:date="2012-05-28T18:07:00Z"/>
+                    <w:del w:id="134" w:author="Lenovo-UTPL" w:date="2012-05-28T18:07:00Z"/>
                     <w:color w:val="000000"/>
                     <w:lang w:val="en-US"/>
                   </w:rPr>
@@ -8537,11 +7969,11 @@
               <w:pStyle w:val="NormalInd"/>
               <w:ind w:left="0"/>
               <w:rPr>
-                <w:del w:id="137" w:author="Lenovo-UTPL" w:date="2012-05-28T18:07:00Z"/>
+                <w:del w:id="135" w:author="Lenovo-UTPL" w:date="2012-05-28T18:07:00Z"/>
                 <w:color w:val="000000"/>
-                <w:rPrChange w:id="138" w:author="Lenovo-UTPL" w:date="2012-05-28T18:06:00Z">
+                <w:rPrChange w:id="136" w:author="Lenovo-UTPL" w:date="2012-05-28T18:06:00Z">
                   <w:rPr>
-                    <w:del w:id="139" w:author="Lenovo-UTPL" w:date="2012-05-28T18:07:00Z"/>
+                    <w:del w:id="137" w:author="Lenovo-UTPL" w:date="2012-05-28T18:07:00Z"/>
                     <w:color w:val="000000"/>
                     <w:lang w:val="en-US"/>
                   </w:rPr>
@@ -8563,11 +7995,11 @@
               <w:pStyle w:val="NormalInd"/>
               <w:ind w:left="0"/>
               <w:rPr>
-                <w:del w:id="140" w:author="Lenovo-UTPL" w:date="2012-05-28T18:07:00Z"/>
+                <w:del w:id="138" w:author="Lenovo-UTPL" w:date="2012-05-28T18:07:00Z"/>
                 <w:color w:val="000000"/>
-                <w:rPrChange w:id="141" w:author="Lenovo-UTPL" w:date="2012-05-28T18:06:00Z">
+                <w:rPrChange w:id="139" w:author="Lenovo-UTPL" w:date="2012-05-28T18:06:00Z">
                   <w:rPr>
-                    <w:del w:id="142" w:author="Lenovo-UTPL" w:date="2012-05-28T18:07:00Z"/>
+                    <w:del w:id="140" w:author="Lenovo-UTPL" w:date="2012-05-28T18:07:00Z"/>
                     <w:color w:val="000000"/>
                     <w:lang w:val="en-US"/>
                   </w:rPr>
@@ -8586,11 +8018,11 @@
               <w:pStyle w:val="NormalInd"/>
               <w:ind w:left="0"/>
               <w:rPr>
-                <w:del w:id="143" w:author="Lenovo-UTPL" w:date="2012-05-28T18:07:00Z"/>
+                <w:del w:id="141" w:author="Lenovo-UTPL" w:date="2012-05-28T18:07:00Z"/>
                 <w:color w:val="000000"/>
-                <w:rPrChange w:id="144" w:author="Lenovo-UTPL" w:date="2012-05-28T18:06:00Z">
+                <w:rPrChange w:id="142" w:author="Lenovo-UTPL" w:date="2012-05-28T18:06:00Z">
                   <w:rPr>
-                    <w:del w:id="145" w:author="Lenovo-UTPL" w:date="2012-05-28T18:07:00Z"/>
+                    <w:del w:id="143" w:author="Lenovo-UTPL" w:date="2012-05-28T18:07:00Z"/>
                     <w:color w:val="000000"/>
                     <w:lang w:val="en-US"/>
                   </w:rPr>
@@ -8612,11 +8044,11 @@
               <w:pStyle w:val="NormalInd"/>
               <w:ind w:left="0"/>
               <w:rPr>
-                <w:del w:id="146" w:author="Lenovo-UTPL" w:date="2012-05-28T18:07:00Z"/>
+                <w:del w:id="144" w:author="Lenovo-UTPL" w:date="2012-05-28T18:07:00Z"/>
                 <w:color w:val="000000"/>
-                <w:rPrChange w:id="147" w:author="Lenovo-UTPL" w:date="2012-05-28T18:06:00Z">
+                <w:rPrChange w:id="145" w:author="Lenovo-UTPL" w:date="2012-05-28T18:06:00Z">
                   <w:rPr>
-                    <w:del w:id="148" w:author="Lenovo-UTPL" w:date="2012-05-28T18:07:00Z"/>
+                    <w:del w:id="146" w:author="Lenovo-UTPL" w:date="2012-05-28T18:07:00Z"/>
                     <w:color w:val="000000"/>
                     <w:lang w:val="en-US"/>
                   </w:rPr>
@@ -8628,7 +8060,7 @@
       </w:tr>
       <w:tr>
         <w:trPr>
-          <w:del w:id="149" w:author="Lenovo-UTPL" w:date="2012-05-28T18:07:00Z"/>
+          <w:del w:id="147" w:author="Lenovo-UTPL" w:date="2012-05-28T18:07:00Z"/>
         </w:trPr>
         <w:tc>
           <w:tcPr>
@@ -8644,11 +8076,11 @@
               <w:ind w:left="0"/>
               <w:jc w:val="center"/>
               <w:rPr>
-                <w:del w:id="150" w:author="Lenovo-UTPL" w:date="2012-05-28T18:07:00Z"/>
+                <w:del w:id="148" w:author="Lenovo-UTPL" w:date="2012-05-28T18:07:00Z"/>
                 <w:color w:val="000000"/>
               </w:rPr>
             </w:pPr>
-            <w:del w:id="151" w:author="Lenovo-UTPL" w:date="2012-05-28T18:04:00Z">
+            <w:del w:id="149" w:author="Lenovo-UTPL" w:date="2012-05-28T18:04:00Z">
               <w:r>
                 <w:rPr>
                   <w:color w:val="000000"/>
@@ -8656,7 +8088,7 @@
                 <w:delText>Mayra de La Torre</w:delText>
               </w:r>
             </w:del>
-            <w:del w:id="152" w:author="Lenovo-UTPL" w:date="2012-05-28T18:07:00Z">
+            <w:del w:id="150" w:author="Lenovo-UTPL" w:date="2012-05-28T18:07:00Z">
               <w:r>
                 <w:rPr>
                   <w:color w:val="000000"/>
@@ -8671,12 +8103,12 @@
               <w:ind w:left="0"/>
               <w:jc w:val="center"/>
               <w:rPr>
-                <w:del w:id="153" w:author="Lenovo-UTPL" w:date="2012-05-28T18:07:00Z"/>
+                <w:del w:id="151" w:author="Lenovo-UTPL" w:date="2012-05-28T18:07:00Z"/>
                 <w:b/>
                 <w:color w:val="000000"/>
               </w:rPr>
             </w:pPr>
-            <w:del w:id="154" w:author="Lenovo-UTPL" w:date="2012-05-28T18:07:00Z">
+            <w:del w:id="152" w:author="Lenovo-UTPL" w:date="2012-05-28T18:07:00Z">
               <w:r>
                 <w:rPr>
                   <w:b/>
@@ -8698,7 +8130,7 @@
               <w:ind w:left="0"/>
               <w:jc w:val="center"/>
               <w:rPr>
-                <w:del w:id="155" w:author="Lenovo-UTPL" w:date="2012-05-28T18:07:00Z"/>
+                <w:del w:id="153" w:author="Lenovo-UTPL" w:date="2012-05-28T18:07:00Z"/>
                 <w:color w:val="000000"/>
               </w:rPr>
             </w:pPr>
@@ -8718,11 +8150,11 @@
               <w:ind w:left="0"/>
               <w:jc w:val="center"/>
               <w:rPr>
-                <w:del w:id="156" w:author="Lenovo-UTPL" w:date="2012-05-28T18:07:00Z"/>
+                <w:del w:id="154" w:author="Lenovo-UTPL" w:date="2012-05-28T18:07:00Z"/>
                 <w:color w:val="000000"/>
               </w:rPr>
             </w:pPr>
-            <w:del w:id="157" w:author="Lenovo-UTPL" w:date="2012-05-28T18:07:00Z">
+            <w:del w:id="155" w:author="Lenovo-UTPL" w:date="2012-05-28T18:07:00Z">
               <w:r>
                 <w:rPr>
                   <w:color w:val="000000"/>
@@ -8737,12 +8169,12 @@
               <w:ind w:left="0"/>
               <w:jc w:val="center"/>
               <w:rPr>
-                <w:del w:id="158" w:author="Lenovo-UTPL" w:date="2012-05-28T18:07:00Z"/>
+                <w:del w:id="156" w:author="Lenovo-UTPL" w:date="2012-05-28T18:07:00Z"/>
                 <w:b/>
                 <w:color w:val="000000"/>
               </w:rPr>
             </w:pPr>
-            <w:del w:id="159" w:author="Lenovo-UTPL" w:date="2012-05-28T18:07:00Z">
+            <w:del w:id="157" w:author="Lenovo-UTPL" w:date="2012-05-28T18:07:00Z">
               <w:r>
                 <w:rPr>
                   <w:b/>
@@ -8764,7 +8196,7 @@
               <w:ind w:left="0"/>
               <w:jc w:val="center"/>
               <w:rPr>
-                <w:del w:id="160" w:author="Lenovo-UTPL" w:date="2012-05-28T18:07:00Z"/>
+                <w:del w:id="158" w:author="Lenovo-UTPL" w:date="2012-05-28T18:07:00Z"/>
                 <w:color w:val="000000"/>
               </w:rPr>
             </w:pPr>
@@ -8784,11 +8216,11 @@
               <w:ind w:left="0"/>
               <w:jc w:val="center"/>
               <w:rPr>
-                <w:del w:id="161" w:author="Lenovo-UTPL" w:date="2012-05-28T18:07:00Z"/>
+                <w:del w:id="159" w:author="Lenovo-UTPL" w:date="2012-05-28T18:07:00Z"/>
                 <w:color w:val="000000"/>
               </w:rPr>
             </w:pPr>
-            <w:del w:id="162" w:author="Lenovo-UTPL" w:date="2012-05-28T18:07:00Z">
+            <w:del w:id="160" w:author="Lenovo-UTPL" w:date="2012-05-28T18:07:00Z">
               <w:r>
                 <w:rPr>
                   <w:color w:val="000000"/>
@@ -8803,12 +8235,12 @@
               <w:ind w:left="0"/>
               <w:jc w:val="center"/>
               <w:rPr>
-                <w:del w:id="163" w:author="Lenovo-UTPL" w:date="2012-05-28T18:07:00Z"/>
+                <w:del w:id="161" w:author="Lenovo-UTPL" w:date="2012-05-28T18:07:00Z"/>
                 <w:b/>
                 <w:color w:val="000000"/>
               </w:rPr>
             </w:pPr>
-            <w:del w:id="164" w:author="Lenovo-UTPL" w:date="2012-05-28T18:07:00Z">
+            <w:del w:id="162" w:author="Lenovo-UTPL" w:date="2012-05-28T18:07:00Z">
               <w:r>
                 <w:rPr>
                   <w:b/>
@@ -8822,7 +8254,7 @@
       </w:tr>
       <w:tr>
         <w:trPr>
-          <w:del w:id="165" w:author="Lenovo-UTPL" w:date="2012-05-28T18:07:00Z"/>
+          <w:del w:id="163" w:author="Lenovo-UTPL" w:date="2012-05-28T18:07:00Z"/>
         </w:trPr>
         <w:tc>
           <w:tcPr>
@@ -8837,7 +8269,7 @@
               <w:pStyle w:val="NormalInd"/>
               <w:ind w:left="0"/>
               <w:rPr>
-                <w:del w:id="166" w:author="Lenovo-UTPL" w:date="2012-05-28T18:07:00Z"/>
+                <w:del w:id="164" w:author="Lenovo-UTPL" w:date="2012-05-28T18:07:00Z"/>
                 <w:color w:val="000000"/>
               </w:rPr>
             </w:pPr>
@@ -8847,7 +8279,7 @@
               <w:pStyle w:val="NormalInd"/>
               <w:ind w:left="0"/>
               <w:rPr>
-                <w:del w:id="167" w:author="Lenovo-UTPL" w:date="2012-05-28T18:07:00Z"/>
+                <w:del w:id="165" w:author="Lenovo-UTPL" w:date="2012-05-28T18:07:00Z"/>
                 <w:color w:val="000000"/>
               </w:rPr>
             </w:pPr>
@@ -8857,7 +8289,7 @@
               <w:pStyle w:val="NormalInd"/>
               <w:ind w:left="0"/>
               <w:rPr>
-                <w:del w:id="168" w:author="Lenovo-UTPL" w:date="2012-05-28T18:07:00Z"/>
+                <w:del w:id="166" w:author="Lenovo-UTPL" w:date="2012-05-28T18:07:00Z"/>
                 <w:color w:val="000000"/>
               </w:rPr>
             </w:pPr>
@@ -8867,7 +8299,7 @@
               <w:pStyle w:val="NormalInd"/>
               <w:ind w:left="0"/>
               <w:rPr>
-                <w:del w:id="169" w:author="Lenovo-UTPL" w:date="2012-05-28T18:07:00Z"/>
+                <w:del w:id="167" w:author="Lenovo-UTPL" w:date="2012-05-28T18:07:00Z"/>
                 <w:color w:val="000000"/>
               </w:rPr>
             </w:pPr>
@@ -8877,7 +8309,7 @@
               <w:pStyle w:val="NormalInd"/>
               <w:ind w:left="0"/>
               <w:rPr>
-                <w:del w:id="170" w:author="Lenovo-UTPL" w:date="2012-05-28T18:07:00Z"/>
+                <w:del w:id="168" w:author="Lenovo-UTPL" w:date="2012-05-28T18:07:00Z"/>
                 <w:color w:val="000000"/>
               </w:rPr>
             </w:pPr>
@@ -8893,7 +8325,7 @@
               <w:pStyle w:val="NormalInd"/>
               <w:ind w:left="0"/>
               <w:rPr>
-                <w:del w:id="171" w:author="Lenovo-UTPL" w:date="2012-05-28T18:07:00Z"/>
+                <w:del w:id="169" w:author="Lenovo-UTPL" w:date="2012-05-28T18:07:00Z"/>
                 <w:color w:val="000000"/>
               </w:rPr>
             </w:pPr>
@@ -8912,7 +8344,7 @@
               <w:pStyle w:val="NormalInd"/>
               <w:ind w:left="0"/>
               <w:rPr>
-                <w:del w:id="172" w:author="Lenovo-UTPL" w:date="2012-05-28T18:07:00Z"/>
+                <w:del w:id="170" w:author="Lenovo-UTPL" w:date="2012-05-28T18:07:00Z"/>
                 <w:color w:val="000000"/>
               </w:rPr>
             </w:pPr>
@@ -8928,7 +8360,7 @@
               <w:pStyle w:val="NormalInd"/>
               <w:ind w:left="0"/>
               <w:rPr>
-                <w:del w:id="173" w:author="Lenovo-UTPL" w:date="2012-05-28T18:07:00Z"/>
+                <w:del w:id="171" w:author="Lenovo-UTPL" w:date="2012-05-28T18:07:00Z"/>
                 <w:color w:val="000000"/>
               </w:rPr>
             </w:pPr>
@@ -8947,7 +8379,7 @@
               <w:pStyle w:val="NormalInd"/>
               <w:ind w:left="0"/>
               <w:rPr>
-                <w:del w:id="174" w:author="Lenovo-UTPL" w:date="2012-05-28T18:07:00Z"/>
+                <w:del w:id="172" w:author="Lenovo-UTPL" w:date="2012-05-28T18:07:00Z"/>
                 <w:color w:val="000000"/>
               </w:rPr>
             </w:pPr>
@@ -8956,7 +8388,7 @@
       </w:tr>
       <w:tr>
         <w:trPr>
-          <w:del w:id="175" w:author="Lenovo-UTPL" w:date="2012-05-28T18:07:00Z"/>
+          <w:del w:id="173" w:author="Lenovo-UTPL" w:date="2012-05-28T18:07:00Z"/>
         </w:trPr>
         <w:tc>
           <w:tcPr>
@@ -8972,11 +8404,11 @@
               <w:ind w:left="0"/>
               <w:jc w:val="center"/>
               <w:rPr>
-                <w:del w:id="176" w:author="Lenovo-UTPL" w:date="2012-05-28T18:07:00Z"/>
+                <w:del w:id="174" w:author="Lenovo-UTPL" w:date="2012-05-28T18:07:00Z"/>
                 <w:color w:val="000000"/>
               </w:rPr>
             </w:pPr>
-            <w:del w:id="177" w:author="Lenovo-UTPL" w:date="2012-05-28T18:07:00Z">
+            <w:del w:id="175" w:author="Lenovo-UTPL" w:date="2012-05-28T18:07:00Z">
               <w:r>
                 <w:rPr>
                   <w:color w:val="000000"/>
@@ -8991,12 +8423,12 @@
               <w:ind w:left="0"/>
               <w:jc w:val="center"/>
               <w:rPr>
-                <w:del w:id="178" w:author="Lenovo-UTPL" w:date="2012-05-28T18:07:00Z"/>
+                <w:del w:id="176" w:author="Lenovo-UTPL" w:date="2012-05-28T18:07:00Z"/>
                 <w:b/>
                 <w:color w:val="000000"/>
               </w:rPr>
             </w:pPr>
-            <w:del w:id="179" w:author="Lenovo-UTPL" w:date="2012-05-28T18:07:00Z">
+            <w:del w:id="177" w:author="Lenovo-UTPL" w:date="2012-05-28T18:07:00Z">
               <w:r>
                 <w:rPr>
                   <w:b/>
@@ -9018,7 +8450,7 @@
               <w:ind w:left="0"/>
               <w:jc w:val="center"/>
               <w:rPr>
-                <w:del w:id="180" w:author="Lenovo-UTPL" w:date="2012-05-28T18:07:00Z"/>
+                <w:del w:id="178" w:author="Lenovo-UTPL" w:date="2012-05-28T18:07:00Z"/>
                 <w:color w:val="000000"/>
               </w:rPr>
             </w:pPr>
@@ -9038,11 +8470,11 @@
               <w:ind w:left="0"/>
               <w:jc w:val="center"/>
               <w:rPr>
-                <w:del w:id="181" w:author="Lenovo-UTPL" w:date="2012-05-28T18:07:00Z"/>
+                <w:del w:id="179" w:author="Lenovo-UTPL" w:date="2012-05-28T18:07:00Z"/>
                 <w:color w:val="000000"/>
               </w:rPr>
             </w:pPr>
-            <w:del w:id="182" w:author="Lenovo-UTPL" w:date="2012-05-28T18:07:00Z">
+            <w:del w:id="180" w:author="Lenovo-UTPL" w:date="2012-05-28T18:07:00Z">
               <w:r>
                 <w:rPr>
                   <w:color w:val="000000"/>
@@ -9057,12 +8489,12 @@
               <w:ind w:left="0"/>
               <w:jc w:val="center"/>
               <w:rPr>
-                <w:del w:id="183" w:author="Lenovo-UTPL" w:date="2012-05-28T18:07:00Z"/>
+                <w:del w:id="181" w:author="Lenovo-UTPL" w:date="2012-05-28T18:07:00Z"/>
                 <w:b/>
                 <w:color w:val="000000"/>
               </w:rPr>
             </w:pPr>
-            <w:del w:id="184" w:author="Lenovo-UTPL" w:date="2012-05-28T18:07:00Z">
+            <w:del w:id="182" w:author="Lenovo-UTPL" w:date="2012-05-28T18:07:00Z">
               <w:r>
                 <w:rPr>
                   <w:b/>
@@ -9084,7 +8516,7 @@
               <w:ind w:left="0"/>
               <w:jc w:val="center"/>
               <w:rPr>
-                <w:del w:id="185" w:author="Lenovo-UTPL" w:date="2012-05-28T18:07:00Z"/>
+                <w:del w:id="183" w:author="Lenovo-UTPL" w:date="2012-05-28T18:07:00Z"/>
                 <w:color w:val="000000"/>
               </w:rPr>
             </w:pPr>
@@ -9104,11 +8536,11 @@
               <w:ind w:left="0"/>
               <w:jc w:val="center"/>
               <w:rPr>
-                <w:del w:id="186" w:author="Lenovo-UTPL" w:date="2012-05-28T18:07:00Z"/>
+                <w:del w:id="184" w:author="Lenovo-UTPL" w:date="2012-05-28T18:07:00Z"/>
                 <w:color w:val="000000"/>
               </w:rPr>
             </w:pPr>
-            <w:del w:id="187" w:author="Lenovo-UTPL" w:date="2012-05-28T18:07:00Z">
+            <w:del w:id="185" w:author="Lenovo-UTPL" w:date="2012-05-28T18:07:00Z">
               <w:r>
                 <w:rPr>
                   <w:color w:val="000000"/>
@@ -9123,12 +8555,12 @@
               <w:ind w:left="0"/>
               <w:jc w:val="center"/>
               <w:rPr>
-                <w:del w:id="188" w:author="Lenovo-UTPL" w:date="2012-05-28T18:07:00Z"/>
+                <w:del w:id="186" w:author="Lenovo-UTPL" w:date="2012-05-28T18:07:00Z"/>
                 <w:b/>
                 <w:color w:val="000000"/>
               </w:rPr>
             </w:pPr>
-            <w:del w:id="189" w:author="Lenovo-UTPL" w:date="2012-05-28T18:07:00Z">
+            <w:del w:id="187" w:author="Lenovo-UTPL" w:date="2012-05-28T18:07:00Z">
               <w:r>
                 <w:rPr>
                   <w:b/>
@@ -9146,7 +8578,7 @@
         <w:pStyle w:val="NormalInd"/>
         <w:ind w:left="0"/>
         <w:rPr>
-          <w:del w:id="190" w:author="Lenovo-UTPL" w:date="2012-05-28T18:07:00Z"/>
+          <w:del w:id="188" w:author="Lenovo-UTPL" w:date="2012-05-28T18:07:00Z"/>
           <w:color w:val="000000"/>
         </w:rPr>
       </w:pPr>
@@ -9159,8 +8591,6 @@
           <w:rFonts w:ascii="Bookman Old Style" w:hAnsi="Bookman Old Style"/>
         </w:rPr>
       </w:pPr>
-      <w:bookmarkStart w:id="191" w:name="_GoBack"/>
-      <w:bookmarkEnd w:id="191"/>
     </w:p>
     <w:sectPr>
       <w:footerReference w:type="default" r:id="rId11"/>
@@ -9404,7 +8834,7 @@
               <w:noProof/>
               <w:sz w:val="18"/>
             </w:rPr>
-            <w:t>9</w:t>
+            <w:t>8</w:t>
           </w:r>
           <w:r>
             <w:rPr>
@@ -9418,15 +8848,29 @@
             </w:rPr>
             <w:t xml:space="preserve"> de </w:t>
           </w:r>
-          <w:fldSimple w:instr=" NUMPAGES   \* MERGEFORMAT ">
-            <w:r>
-              <w:rPr>
-                <w:noProof/>
-                <w:sz w:val="18"/>
-              </w:rPr>
-              <w:t>10</w:t>
-            </w:r>
-          </w:fldSimple>
+          <w:r>
+            <w:fldChar w:fldCharType="begin"/>
+          </w:r>
+          <w:r>
+            <w:instrText xml:space="preserve"> NUMPAGES   \* MERGEFORMAT </w:instrText>
+          </w:r>
+          <w:r>
+            <w:fldChar w:fldCharType="separate"/>
+          </w:r>
+          <w:r>
+            <w:rPr>
+              <w:noProof/>
+              <w:sz w:val="18"/>
+            </w:rPr>
+            <w:t>9</w:t>
+          </w:r>
+          <w:r>
+            <w:rPr>
+              <w:noProof/>
+              <w:sz w:val="18"/>
+            </w:rPr>
+            <w:fldChar w:fldCharType="end"/>
+          </w:r>
         </w:p>
       </w:tc>
     </w:tr>
@@ -14063,7 +13507,7 @@
 </file>
 
 <file path=customXml/itemProps1.xml><?xml version="1.0" encoding="utf-8"?>
-<ds:datastoreItem xmlns:ds="http://schemas.openxmlformats.org/officeDocument/2006/customXml" ds:itemID="{EC7FBB49-67F9-4E93-AA1D-F42CB73900B7}">
+<ds:datastoreItem xmlns:ds="http://schemas.openxmlformats.org/officeDocument/2006/customXml" ds:itemID="{54216153-9019-45B3-83EE-FBCC3E9ECDEC}">
   <ds:schemaRefs>
     <ds:schemaRef ds:uri="http://schemas.openxmlformats.org/officeDocument/2006/bibliography"/>
   </ds:schemaRefs>

</xml_diff>